<commit_message>
resolves #25 after revision
</commit_message>
<xml_diff>
--- a/documents/progress report_sprint_03.docx
+++ b/documents/progress report_sprint_03.docx
@@ -123,7 +123,23 @@
           <w:sz w:val="24"/>
           <w:szCs w:val="24"/>
         </w:rPr>
-        <w:t xml:space="preserve"> AI, and to start developing with Kinect.</w:t>
+        <w:t xml:space="preserve"> AI, and to start developing with</w:t>
+      </w:r>
+      <w:r>
+        <w:rPr>
+          <w:rFonts w:ascii="Times New Roman" w:hAnsi="Times New Roman" w:cs="Times New Roman"/>
+          <w:sz w:val="24"/>
+          <w:szCs w:val="24"/>
+        </w:rPr>
+        <w:t xml:space="preserve"> the</w:t>
+      </w:r>
+      <w:r>
+        <w:rPr>
+          <w:rFonts w:ascii="Times New Roman" w:hAnsi="Times New Roman" w:cs="Times New Roman"/>
+          <w:sz w:val="24"/>
+          <w:szCs w:val="24"/>
+        </w:rPr>
+        <w:t xml:space="preserve"> Kinect.</w:t>
       </w:r>
     </w:p>
     <w:p>
@@ -142,7 +158,63 @@
           <w:sz w:val="24"/>
           <w:szCs w:val="24"/>
         </w:rPr>
-        <w:t>In order to achieve proper deflection of the ball, we first had to know exactly how the ball should be deflected. We investigated this by playing the classic Pong game – specifically by playing the game at PongGame.org. We discovered that the ball is deflected as though the striking face of the paddle was rounded, like a semi-circle. However, the paddles in the classic Pong game are not rounded; they are rectangles. Therefore, the paddles must have been programmed to behave as though they</w:t>
+        <w:t xml:space="preserve">In order to achieve proper deflection of the ball, we first had to know exactly how the ball should be deflected. We investigated this by playing the classic Pong game – specifically by playing the game </w:t>
+      </w:r>
+      <w:r>
+        <w:rPr>
+          <w:rFonts w:ascii="Times New Roman" w:hAnsi="Times New Roman" w:cs="Times New Roman"/>
+          <w:sz w:val="24"/>
+          <w:szCs w:val="24"/>
+        </w:rPr>
+        <w:t xml:space="preserve">found </w:t>
+      </w:r>
+      <w:r>
+        <w:rPr>
+          <w:rFonts w:ascii="Times New Roman" w:hAnsi="Times New Roman" w:cs="Times New Roman"/>
+          <w:sz w:val="24"/>
+          <w:szCs w:val="24"/>
+        </w:rPr>
+        <w:t xml:space="preserve">at PongGame.org. We discovered that the ball is deflected as though the striking face of the paddle </w:t>
+      </w:r>
+      <w:r>
+        <w:rPr>
+          <w:rFonts w:ascii="Times New Roman" w:hAnsi="Times New Roman" w:cs="Times New Roman"/>
+          <w:sz w:val="24"/>
+          <w:szCs w:val="24"/>
+        </w:rPr>
+        <w:t>is</w:t>
+      </w:r>
+      <w:r>
+        <w:rPr>
+          <w:rFonts w:ascii="Times New Roman" w:hAnsi="Times New Roman" w:cs="Times New Roman"/>
+          <w:sz w:val="24"/>
+          <w:szCs w:val="24"/>
+        </w:rPr>
+        <w:t xml:space="preserve"> rounded (</w:t>
+      </w:r>
+      <w:r>
+        <w:rPr>
+          <w:rFonts w:ascii="Times New Roman" w:hAnsi="Times New Roman" w:cs="Times New Roman"/>
+          <w:sz w:val="24"/>
+          <w:szCs w:val="24"/>
+        </w:rPr>
+        <w:t>like a semi-circle</w:t>
+      </w:r>
+      <w:r>
+        <w:rPr>
+          <w:rFonts w:ascii="Times New Roman" w:hAnsi="Times New Roman" w:cs="Times New Roman"/>
+          <w:sz w:val="24"/>
+          <w:szCs w:val="24"/>
+        </w:rPr>
+        <w:t>)</w:t>
+      </w:r>
+      <w:r>
+        <w:rPr>
+          <w:rFonts w:ascii="Times New Roman" w:hAnsi="Times New Roman" w:cs="Times New Roman"/>
+          <w:sz w:val="24"/>
+          <w:szCs w:val="24"/>
+        </w:rPr>
+        <w:t>. However, the paddles in the classic Pong game are not rounded; they are rectangles. Therefore, the paddles must have been programmed to behave as though they</w:t>
       </w:r>
       <w:r>
         <w:rPr>
@@ -196,7 +268,7 @@
           <w:sz w:val="24"/>
           <w:szCs w:val="24"/>
         </w:rPr>
-        <w:t xml:space="preserve">The artificial intelligence that we developed this sprint is far more sophisticated than what we developed last sprint. Rather than moving side to side at a constant rate, oblivious to the </w:t>
+        <w:t xml:space="preserve">The artificial intelligence that we developed this sprint is far more sophisticated than what we developed last sprint. Rather than moving side to side at a constant rate, oblivious to the ball’s position, the paddle controlled by the AI now follows the ball’s location on the z axis, </w:t>
       </w:r>
       <w:r>
         <w:rPr>
@@ -205,7 +277,7 @@
           <w:szCs w:val="24"/>
         </w:rPr>
         <w:lastRenderedPageBreak/>
-        <w:t xml:space="preserve">ball’s position, the paddle controlled by the AI now follows the ball’s location on the z axis, moving only where necessary to deflect the ball. By changing the value of a single field, </w:t>
+        <w:t xml:space="preserve">moving only where necessary to deflect the ball. By changing the value of a single field, </w:t>
       </w:r>
       <w:proofErr w:type="spellStart"/>
       <w:r>
@@ -250,7 +322,81 @@
           <w:sz w:val="24"/>
           <w:szCs w:val="24"/>
         </w:rPr>
-        <w:t>, but we have become more familiar with the Kinect and we can now link it to a PC rather than an Xbox. Fortunately, the gestural control of the paddles is not a prerequisite for any other functionality; it is a self-contained issue. Therefore, we believe that implementing gestural control during the next sprint (rather than having implemented it this sprint) will not involve rewriting the code for other, existing features.</w:t>
+        <w:t xml:space="preserve">, but we have become more familiar with the Kinect and we can now link it to a PC rather than an Xbox. Fortunately, the gestural control of the paddles is not a prerequisite </w:t>
+      </w:r>
+      <w:r>
+        <w:rPr>
+          <w:rFonts w:ascii="Times New Roman" w:hAnsi="Times New Roman" w:cs="Times New Roman"/>
+          <w:sz w:val="24"/>
+          <w:szCs w:val="24"/>
+        </w:rPr>
+        <w:t>to</w:t>
+      </w:r>
+      <w:r>
+        <w:rPr>
+          <w:rFonts w:ascii="Times New Roman" w:hAnsi="Times New Roman" w:cs="Times New Roman"/>
+          <w:sz w:val="24"/>
+          <w:szCs w:val="24"/>
+        </w:rPr>
+        <w:t xml:space="preserve"> any other functionality; it is a self-contained issue. Therefore, we believe that implementing gestural control during the next sprint (rather than having implemented it this </w:t>
+      </w:r>
+      <w:r>
+        <w:rPr>
+          <w:rFonts w:ascii="Times New Roman" w:hAnsi="Times New Roman" w:cs="Times New Roman"/>
+          <w:sz w:val="24"/>
+          <w:szCs w:val="24"/>
+        </w:rPr>
+        <w:t xml:space="preserve">past </w:t>
+      </w:r>
+      <w:r>
+        <w:rPr>
+          <w:rFonts w:ascii="Times New Roman" w:hAnsi="Times New Roman" w:cs="Times New Roman"/>
+          <w:sz w:val="24"/>
+          <w:szCs w:val="24"/>
+        </w:rPr>
+        <w:t>sprint) will not involve rewriting the code for other, existing features</w:t>
+      </w:r>
+      <w:r>
+        <w:rPr>
+          <w:rFonts w:ascii="Times New Roman" w:hAnsi="Times New Roman" w:cs="Times New Roman"/>
+          <w:sz w:val="24"/>
+          <w:szCs w:val="24"/>
+        </w:rPr>
+        <w:t xml:space="preserve"> and will not be any</w:t>
+      </w:r>
+      <w:r>
+        <w:rPr>
+          <w:rFonts w:ascii="Times New Roman" w:hAnsi="Times New Roman" w:cs="Times New Roman"/>
+          <w:sz w:val="24"/>
+          <w:szCs w:val="24"/>
+        </w:rPr>
+        <w:t xml:space="preserve"> more difficult than it would have been during </w:t>
+      </w:r>
+      <w:r>
+        <w:rPr>
+          <w:rFonts w:ascii="Times New Roman" w:hAnsi="Times New Roman" w:cs="Times New Roman"/>
+          <w:sz w:val="24"/>
+          <w:szCs w:val="24"/>
+        </w:rPr>
+        <w:t xml:space="preserve">this past </w:t>
+      </w:r>
+      <w:proofErr w:type="spellStart"/>
+      <w:r>
+        <w:rPr>
+          <w:rFonts w:ascii="Times New Roman" w:hAnsi="Times New Roman" w:cs="Times New Roman"/>
+          <w:sz w:val="24"/>
+          <w:szCs w:val="24"/>
+        </w:rPr>
+        <w:t>sprint</w:t>
+      </w:r>
+      <w:proofErr w:type="spellEnd"/>
+      <w:r>
+        <w:rPr>
+          <w:rFonts w:ascii="Times New Roman" w:hAnsi="Times New Roman" w:cs="Times New Roman"/>
+          <w:sz w:val="24"/>
+          <w:szCs w:val="24"/>
+        </w:rPr>
+        <w:t>.</w:t>
       </w:r>
       <w:bookmarkStart w:id="0" w:name="_GoBack"/>
       <w:bookmarkEnd w:id="0"/>
@@ -1013,7 +1159,7 @@
 </file>
 
 <file path=customXml/itemProps1.xml><?xml version="1.0" encoding="utf-8"?>
-<ds:datastoreItem xmlns:ds="http://schemas.openxmlformats.org/officeDocument/2006/customXml" ds:itemID="{837E47EF-CA2E-415D-86F2-BA60743F767D}">
+<ds:datastoreItem xmlns:ds="http://schemas.openxmlformats.org/officeDocument/2006/customXml" ds:itemID="{352D867A-418C-4154-8FA4-26FCA0F768B3}">
   <ds:schemaRefs>
     <ds:schemaRef ds:uri="http://schemas.openxmlformats.org/officeDocument/2006/bibliography"/>
   </ds:schemaRefs>

</xml_diff>